<commit_message>
feat: test data processed
</commit_message>
<xml_diff>
--- a/docs/Thesis.docx
+++ b/docs/Thesis.docx
@@ -161,8 +161,24 @@
       <w:bookmarkEnd w:id="1"/>
     </w:p>
     <w:p>
+      <w:pPr>
+        <w:pStyle w:val="Heading2"/>
+      </w:pPr>
+      <w:r>
+        <w:t>Context</w:t>
+      </w:r>
+    </w:p>
+    <w:p>
       <w:r>
         <w:t>It is always important to first define why a certain topic is researched. This must of course be strengthened by literature. So why is it important to have good channel selection in urban areas? In a research paper published in 2019 that aimed to measure signal strength in multiple locations in the Boston area it was shown that the signal strength in a lot of regions of the urban areas is within the acceptable range. But when looking at the centre of these urban areas, especially busy ones like Boston it can become a big problem. In the research cited, signal strengths of -100 or even lower are measured. This is considered poor quality and will lead to reduced performance of the network. Of course, the research measured different frequencies than the ones used for wireless connectivity, and the research was published 4 years ago, but the relation between a dense urban area and signal strength can be seen. [6]</w:t>
+      </w:r>
+    </w:p>
+    <w:p>
+      <w:pPr>
+        <w:pStyle w:val="Heading2"/>
+      </w:pPr>
+      <w:r>
+        <w:t>Spectrum sensing</w:t>
       </w:r>
     </w:p>
     <w:p>
@@ -296,7 +312,11 @@
         <w:t xml:space="preserve">an </w:t>
       </w:r>
       <w:r>
-        <w:t>output. These generative AI’s have become more and more powerful with the introduction of improved processing power introduced by companies like Nvidia [3].</w:t>
+        <w:t xml:space="preserve">output. These generative AI’s have become </w:t>
+      </w:r>
+      <w:r>
+        <w:lastRenderedPageBreak/>
+        <w:t>more and more powerful with the introduction of improved processing power introduced by companies like Nvidia [3].</w:t>
       </w:r>
     </w:p>
     <w:p>
@@ -325,11 +345,7 @@
         <w:t xml:space="preserve"> on specific data from one location and time. It</w:t>
       </w:r>
       <w:r>
-        <w:t xml:space="preserve"> will need to </w:t>
-      </w:r>
-      <w:r>
-        <w:lastRenderedPageBreak/>
-        <w:t xml:space="preserve">differ based on different locations and time. Since the traffic on different frequencies differs by time of day and location. For </w:t>
+        <w:t xml:space="preserve"> will need to differ based on different locations and time. Since the traffic on different frequencies differs by time of day and location. For </w:t>
       </w:r>
       <w:r>
         <w:t xml:space="preserve">instance, </w:t>
@@ -352,12 +368,23 @@
     </w:p>
     <w:p>
       <w:r>
-        <w:t>One way I think this could be possible is to integrate a way to measure occupancy of the spectrum by devices using the final model and sending this data a central server which will use this data to constantly update the model, this will not only give a lot of access to data but also keep the data up to date. Another added bonus is that differences in time of year for instance a cold winter versus a hot summer will also be included in the dataset.</w:t>
+        <w:t xml:space="preserve">One way I think this could be possible is to integrate a way to measure occupancy of the spectrum by devices using the final model and sending this data a central server which will use this data to constantly update the model, this will not only give a lot of access to data but also keep the data up to date. Another </w:t>
+      </w:r>
+      <w:r>
+        <w:t>bonus</w:t>
+      </w:r>
+      <w:r>
+        <w:t xml:space="preserve"> is that differences in time of year for instance a cold winter versus a hot summer will also be included in the dataset.</w:t>
       </w:r>
     </w:p>
     <w:p>
       <w:r>
         <w:t>The method of spectrum sensing and recording using edge devices, also known as cognitive radio. Cognitive radio aims to measure the entire spectrum, rather than focusing on specific channels, which aligns perfectly with the objectives of comprehensive spectrum analysis. By leveraging edge devices for real-time data collection and analysis, cognitive radio can dynamically adapt to changing conditions, optimize spectrum utilization, and reduce interference. This holistic approach not only enhances the efficiency of spectrum usage but also supports the continuous updating of generative AI models with fresh data, ensuring accurate and timely predictions across diverse environments and timeframes. [5]</w:t>
+      </w:r>
+    </w:p>
+    <w:p>
+      <w:r>
+        <w:t>The initial model created with this research could be used by a business office where multiple devices record the spectrum and send the received signals from all the available channels via a cable to a central unit which per location can choose the best possible channel to establish a connection on. This removes the need for a high-performance processing unit in each device and for a business with many users it could still be cost effective.</w:t>
       </w:r>
       <w:r>
         <w:br w:type="page"/>
@@ -387,9 +414,11 @@
           <w:numId w:val="1"/>
         </w:numPr>
       </w:pPr>
+      <w:proofErr w:type="spellStart"/>
       <w:r>
         <w:t>PyTorch</w:t>
       </w:r>
+      <w:proofErr w:type="spellEnd"/>
     </w:p>
     <w:p>
       <w:pPr>
@@ -634,8 +663,21 @@
           <w:rFonts w:eastAsia="Times New Roman"/>
         </w:rPr>
       </w:pPr>
-      <w:r>
-        <w:t xml:space="preserve">Kockaya, K., &amp; Develi, I. (2020). Spectrum sensing in cognitive radio networks: threshold optimization and analysis. </w:t>
+      <w:proofErr w:type="spellStart"/>
+      <w:r>
+        <w:t>Kockaya</w:t>
+      </w:r>
+      <w:proofErr w:type="spellEnd"/>
+      <w:r>
+        <w:t xml:space="preserve">, K., &amp; </w:t>
+      </w:r>
+      <w:proofErr w:type="spellStart"/>
+      <w:r>
+        <w:t>Develi</w:t>
+      </w:r>
+      <w:proofErr w:type="spellEnd"/>
+      <w:r>
+        <w:t xml:space="preserve">, I. (2020). Spectrum sensing in cognitive radio networks: threshold optimization and analysis. </w:t>
       </w:r>
       <w:r>
         <w:rPr>
@@ -700,8 +742,21 @@
           <w:rStyle w:val="url"/>
         </w:rPr>
       </w:pPr>
-      <w:r>
-        <w:t xml:space="preserve">Davaslioglu, K., &amp; Sagduyu, Y. E. (n.d.). </w:t>
+      <w:proofErr w:type="spellStart"/>
+      <w:r>
+        <w:t>Davaslioglu</w:t>
+      </w:r>
+      <w:proofErr w:type="spellEnd"/>
+      <w:r>
+        <w:t xml:space="preserve">, K., &amp; </w:t>
+      </w:r>
+      <w:proofErr w:type="spellStart"/>
+      <w:r>
+        <w:t>Sagduyu</w:t>
+      </w:r>
+      <w:proofErr w:type="spellEnd"/>
+      <w:r>
+        <w:t xml:space="preserve">, Y. E. (n.d.). </w:t>
       </w:r>
       <w:r>
         <w:rPr>
@@ -770,7 +825,15 @@
         <w:t>‐</w:t>
       </w:r>
       <w:r>
-        <w:t>Scale mapping of urban radio frequency noise at very high frequency and ultra high frequency. Radio Science, 54(11), 934–948. https://doi.org/10.1029/2019rs006893</w:t>
+        <w:t xml:space="preserve">Scale mapping of urban radio frequency noise at very high frequency and </w:t>
+      </w:r>
+      <w:proofErr w:type="spellStart"/>
+      <w:r>
+        <w:t>ultra high</w:t>
+      </w:r>
+      <w:proofErr w:type="spellEnd"/>
+      <w:r>
+        <w:t xml:space="preserve"> frequency. Radio Science, 54(11), 934–948. https://doi.org/10.1029/2019rs006893</w:t>
       </w:r>
     </w:p>
     <w:p>
@@ -1631,7 +1694,6 @@
     <w:next w:val="Normal"/>
     <w:link w:val="Heading2Char"/>
     <w:uiPriority w:val="9"/>
-    <w:semiHidden/>
     <w:unhideWhenUsed/>
     <w:qFormat/>
     <w:rsid w:val="0025617C"/>
@@ -1848,7 +1910,6 @@
     <w:basedOn w:val="DefaultParagraphFont"/>
     <w:link w:val="Heading2"/>
     <w:uiPriority w:val="9"/>
-    <w:semiHidden/>
     <w:rsid w:val="0025617C"/>
     <w:rPr>
       <w:rFonts w:asciiTheme="majorHAnsi" w:eastAsiaTheme="majorEastAsia" w:hAnsiTheme="majorHAnsi" w:cstheme="majorBidi"/>

</xml_diff>

<commit_message>
chore: updated data processing and model
</commit_message>
<xml_diff>
--- a/docs/Thesis.docx
+++ b/docs/Thesis.docx
@@ -414,11 +414,9 @@
           <w:numId w:val="1"/>
         </w:numPr>
       </w:pPr>
-      <w:proofErr w:type="spellStart"/>
       <w:r>
         <w:t>PyTorch</w:t>
       </w:r>
-      <w:proofErr w:type="spellEnd"/>
     </w:p>
     <w:p>
       <w:pPr>
@@ -441,7 +439,7 @@
         </w:numPr>
       </w:pPr>
       <w:r>
-        <w:t>SciPy</w:t>
+        <w:t>Matplotlib</w:t>
       </w:r>
     </w:p>
     <w:p>
@@ -453,7 +451,7 @@
         </w:numPr>
       </w:pPr>
       <w:r>
-        <w:t>Matplotlib</w:t>
+        <w:t>Seaborn</w:t>
       </w:r>
     </w:p>
     <w:p>
@@ -465,18 +463,6 @@
         </w:numPr>
       </w:pPr>
       <w:r>
-        <w:t>Seaborn</w:t>
-      </w:r>
-    </w:p>
-    <w:p>
-      <w:pPr>
-        <w:pStyle w:val="ListParagraph"/>
-        <w:numPr>
-          <w:ilvl w:val="0"/>
-          <w:numId w:val="1"/>
-        </w:numPr>
-      </w:pPr>
-      <w:r>
         <w:t>Scikit-learn</w:t>
       </w:r>
     </w:p>
@@ -496,7 +482,131 @@
     </w:p>
     <w:p>
       <w:r>
-        <w:t>This data will be pre-processed by removing missing values and normalising the data to ensure that all features are on the same scale as to not exaggerate certain features which will overshadow other potential interesting features.</w:t>
+        <w:t xml:space="preserve">The recorded data will most likely be in the form of complex numbers which must then be translated into a Fourier wave for each time unit to be able to notice the difference in occupancy per channel. This is done by translating the real part into the magnitude using </w:t>
+      </w:r>
+      <w:r>
+        <w:br/>
+      </w:r>
+      <w:r>
+        <w:rPr>
+          <w:highlight w:val="darkGray"/>
+        </w:rPr>
+        <w:t xml:space="preserve">magnitude = </w:t>
+      </w:r>
+      <w:r>
+        <w:rPr>
+          <w:highlight w:val="darkGray"/>
+        </w:rPr>
+        <w:t>np.sqrt(</w:t>
+      </w:r>
+      <w:r>
+        <w:rPr>
+          <w:highlight w:val="darkGray"/>
+        </w:rPr>
+        <w:t>real_number</w:t>
+      </w:r>
+      <w:r>
+        <w:rPr>
+          <w:highlight w:val="darkGray"/>
+        </w:rPr>
+        <w:t xml:space="preserve">**2 + </w:t>
+      </w:r>
+      <w:r>
+        <w:rPr>
+          <w:highlight w:val="darkGray"/>
+        </w:rPr>
+        <w:t>imaginary_number</w:t>
+      </w:r>
+      <w:r>
+        <w:rPr>
+          <w:highlight w:val="darkGray"/>
+        </w:rPr>
+        <w:t>**2)</w:t>
+      </w:r>
+      <w:r>
+        <w:br/>
+        <w:t>which takes the square root of the real part squared added to the imaginary part squared. Then to get the phase the function</w:t>
+      </w:r>
+      <w:r>
+        <w:br/>
+      </w:r>
+      <w:r>
+        <w:rPr>
+          <w:highlight w:val="darkGray"/>
+        </w:rPr>
+        <w:t xml:space="preserve">phase = </w:t>
+      </w:r>
+      <w:r>
+        <w:rPr>
+          <w:highlight w:val="darkGray"/>
+        </w:rPr>
+        <w:t>np.arctan2(</w:t>
+      </w:r>
+      <w:r>
+        <w:rPr>
+          <w:highlight w:val="darkGray"/>
+        </w:rPr>
+        <w:t>imaginary_number</w:t>
+      </w:r>
+      <w:r>
+        <w:rPr>
+          <w:highlight w:val="darkGray"/>
+        </w:rPr>
+        <w:t xml:space="preserve">, </w:t>
+      </w:r>
+      <w:r>
+        <w:rPr>
+          <w:highlight w:val="darkGray"/>
+        </w:rPr>
+        <w:t>real_number</w:t>
+      </w:r>
+      <w:r>
+        <w:rPr>
+          <w:highlight w:val="darkGray"/>
+        </w:rPr>
+        <w:t>)</w:t>
+      </w:r>
+      <w:r>
+        <w:br/>
+        <w:t>which takes the inverse tangent of the imaginary number over the real number.</w:t>
+      </w:r>
+    </w:p>
+    <w:p>
+      <w:r>
+        <w:t xml:space="preserve">The </w:t>
+      </w:r>
+      <w:r>
+        <w:t xml:space="preserve">complex numbers </w:t>
+      </w:r>
+      <w:r>
+        <w:t>can</w:t>
+      </w:r>
+      <w:r>
+        <w:t xml:space="preserve"> also</w:t>
+      </w:r>
+      <w:r>
+        <w:t xml:space="preserve"> be used to combine together using the fast Fourier transform and get a Fourier wave</w:t>
+      </w:r>
+      <w:r>
+        <w:br/>
+      </w:r>
+      <w:r>
+        <w:rPr>
+          <w:highlight w:val="darkGray"/>
+        </w:rPr>
+        <w:t>fft_data = fft(, axis=2)</w:t>
+      </w:r>
+      <w:r>
+        <w:br/>
+        <w:t>this convert it from the time spectrum to the frequency spectrum and will display how strong each signal is over each frequency.</w:t>
+      </w:r>
+    </w:p>
+    <w:p>
+      <w:r>
+        <w:t xml:space="preserve">The resulting </w:t>
+      </w:r>
+      <w:r>
+        <w:t>data will be processed by removing missing values and normalising the data to ensure that all features are on the same scale as to not exaggerate certain features which will overshadow other potential interesting features.</w:t>
       </w:r>
     </w:p>
     <w:p>
@@ -528,6 +638,7 @@
     </w:p>
     <w:p>
       <w:r>
+        <w:lastRenderedPageBreak/>
         <w:br w:type="page"/>
       </w:r>
     </w:p>
@@ -663,21 +774,8 @@
           <w:rFonts w:eastAsia="Times New Roman"/>
         </w:rPr>
       </w:pPr>
-      <w:proofErr w:type="spellStart"/>
-      <w:r>
-        <w:t>Kockaya</w:t>
-      </w:r>
-      <w:proofErr w:type="spellEnd"/>
-      <w:r>
-        <w:t xml:space="preserve">, K., &amp; </w:t>
-      </w:r>
-      <w:proofErr w:type="spellStart"/>
-      <w:r>
-        <w:t>Develi</w:t>
-      </w:r>
-      <w:proofErr w:type="spellEnd"/>
-      <w:r>
-        <w:t xml:space="preserve">, I. (2020). Spectrum sensing in cognitive radio networks: threshold optimization and analysis. </w:t>
+      <w:r>
+        <w:t xml:space="preserve">Kockaya, K., &amp; Develi, I. (2020). Spectrum sensing in cognitive radio networks: threshold optimization and analysis. </w:t>
       </w:r>
       <w:r>
         <w:rPr>
@@ -742,21 +840,8 @@
           <w:rStyle w:val="url"/>
         </w:rPr>
       </w:pPr>
-      <w:proofErr w:type="spellStart"/>
-      <w:r>
-        <w:t>Davaslioglu</w:t>
-      </w:r>
-      <w:proofErr w:type="spellEnd"/>
-      <w:r>
-        <w:t xml:space="preserve">, K., &amp; </w:t>
-      </w:r>
-      <w:proofErr w:type="spellStart"/>
-      <w:r>
-        <w:t>Sagduyu</w:t>
-      </w:r>
-      <w:proofErr w:type="spellEnd"/>
-      <w:r>
-        <w:t xml:space="preserve">, Y. E. (n.d.). </w:t>
+      <w:r>
+        <w:t xml:space="preserve">Davaslioglu, K., &amp; Sagduyu, Y. E. (n.d.). </w:t>
       </w:r>
       <w:r>
         <w:rPr>
@@ -825,15 +910,7 @@
         <w:t>‐</w:t>
       </w:r>
       <w:r>
-        <w:t xml:space="preserve">Scale mapping of urban radio frequency noise at very high frequency and </w:t>
-      </w:r>
-      <w:proofErr w:type="spellStart"/>
-      <w:r>
-        <w:t>ultra high</w:t>
-      </w:r>
-      <w:proofErr w:type="spellEnd"/>
-      <w:r>
-        <w:t xml:space="preserve"> frequency. Radio Science, 54(11), 934–948. https://doi.org/10.1029/2019rs006893</w:t>
+        <w:t>Scale mapping of urban radio frequency noise at very high frequency and ultra high frequency. Radio Science, 54(11), 934–948. https://doi.org/10.1029/2019rs006893</w:t>
       </w:r>
     </w:p>
     <w:p>
@@ -1868,7 +1945,6 @@
   <w:style w:type="character" w:default="1" w:styleId="DefaultParagraphFont">
     <w:name w:val="Default Paragraph Font"/>
     <w:uiPriority w:val="1"/>
-    <w:semiHidden/>
     <w:unhideWhenUsed/>
   </w:style>
   <w:style w:type="table" w:default="1" w:styleId="TableNormal">

</xml_diff>